<commit_message>
changed some portions of the docs
</commit_message>
<xml_diff>
--- a/Documents/Deliverable drafts_&_templates/Deliverable 4/SixGuys_Deliverable_4_FuturePlan.docx
+++ b/Documents/Deliverable drafts_&_templates/Deliverable 4/SixGuys_Deliverable_4_FuturePlan.docx
@@ -27,7 +27,7 @@
           <w:sz w:val="24"/>
           <w:szCs w:val="24"/>
         </w:rPr>
-        <w:t>Features Implement</w:t>
+        <w:t>User Stories not Addressed</w:t>
       </w:r>
       <w:r>
         <w:rPr>
@@ -37,7 +37,7 @@
           <w:sz w:val="24"/>
           <w:szCs w:val="24"/>
         </w:rPr>
-        <w:t xml:space="preserve">ed: </w:t>
+        <w:t xml:space="preserve">: </w:t>
       </w:r>
       <w:r>
         <w:rPr>
@@ -82,11 +82,278 @@
     </w:p>
     <w:p>
       <w:pPr>
-        <w:pStyle w:val="ListParagraph"/>
-        <w:numPr>
-          <w:ilvl w:val="0"/>
-          <w:numId w:val="5"/>
-        </w:numPr>
+        <w:rPr>
+          <w:rFonts w:ascii="Arial" w:hAnsi="Arial" w:cs="Arial"/>
+          <w:sz w:val="24"/>
+          <w:szCs w:val="24"/>
+        </w:rPr>
+      </w:pPr>
+      <w:r>
+        <w:rPr>
+          <w:rFonts w:ascii="Arial" w:hAnsi="Arial" w:cs="Arial"/>
+          <w:sz w:val="24"/>
+          <w:szCs w:val="24"/>
+        </w:rPr>
+        <w:t>Playing as a burger character, I want to be able to throw food like cheese, tomatoes, or use French fries as a weapon to be able to defeat my enemies or use them to be able to run away</w:t>
+      </w:r>
+    </w:p>
+    <w:p>
+      <w:pPr>
+        <w:rPr>
+          <w:rFonts w:ascii="Arial" w:hAnsi="Arial" w:cs="Arial"/>
+          <w:sz w:val="24"/>
+          <w:szCs w:val="24"/>
+        </w:rPr>
+      </w:pPr>
+      <w:r>
+        <w:rPr>
+          <w:rFonts w:ascii="Arial" w:hAnsi="Arial" w:cs="Arial"/>
+          <w:sz w:val="24"/>
+          <w:szCs w:val="24"/>
+        </w:rPr>
+        <w:t>As a player, I want to be able to fight against a variety of enemies so that I do not get bored with having to kill the same enemies repeatedly for the whole game.</w:t>
+      </w:r>
+    </w:p>
+    <w:p>
+      <w:pPr>
+        <w:rPr>
+          <w:rFonts w:ascii="Arial" w:hAnsi="Arial" w:cs="Arial"/>
+          <w:sz w:val="24"/>
+          <w:szCs w:val="24"/>
+        </w:rPr>
+      </w:pPr>
+      <w:r>
+        <w:rPr>
+          <w:rFonts w:ascii="Arial" w:hAnsi="Arial" w:cs="Arial"/>
+          <w:sz w:val="24"/>
+          <w:szCs w:val="24"/>
+        </w:rPr>
+        <w:t>As a player I want to be able to use the items I pick up so that I can gain power ups.</w:t>
+      </w:r>
+    </w:p>
+    <w:p>
+      <w:pPr>
+        <w:rPr>
+          <w:rFonts w:ascii="Arial" w:hAnsi="Arial" w:cs="Arial"/>
+          <w:sz w:val="24"/>
+          <w:szCs w:val="24"/>
+        </w:rPr>
+      </w:pPr>
+      <w:r>
+        <w:rPr>
+          <w:rFonts w:ascii="Arial" w:hAnsi="Arial" w:cs="Arial"/>
+          <w:sz w:val="24"/>
+          <w:szCs w:val="24"/>
+        </w:rPr>
+        <w:t>As a player with specific preferences, I want to be able to have options that allow me to customize things like controls, volume, or graphics so that I can adjust the game to suit my preferences.</w:t>
+      </w:r>
+    </w:p>
+    <w:p>
+      <w:pPr>
+        <w:rPr>
+          <w:rFonts w:ascii="Arial" w:hAnsi="Arial" w:cs="Arial"/>
+          <w:sz w:val="24"/>
+          <w:szCs w:val="24"/>
+        </w:rPr>
+      </w:pPr>
+      <w:r>
+        <w:rPr>
+          <w:rFonts w:ascii="Arial" w:hAnsi="Arial" w:cs="Arial"/>
+          <w:sz w:val="24"/>
+          <w:szCs w:val="24"/>
+        </w:rPr>
+        <w:t>As a developer, I want to be able to use a tool that lets me test any point in the game so that I do not have to waste my time going through things that come before the point I want to test.</w:t>
+      </w:r>
+    </w:p>
+    <w:p>
+      <w:pPr>
+        <w:rPr>
+          <w:rFonts w:ascii="Arial" w:hAnsi="Arial" w:cs="Arial"/>
+          <w:sz w:val="24"/>
+          <w:szCs w:val="24"/>
+        </w:rPr>
+      </w:pPr>
+      <w:r>
+        <w:rPr>
+          <w:rFonts w:ascii="Arial" w:hAnsi="Arial" w:cs="Arial"/>
+          <w:sz w:val="24"/>
+          <w:szCs w:val="24"/>
+        </w:rPr>
+        <w:t>As a developer, I want to be able to see player metric data, because after working hard on the game, I want to see how many people are enjoying the game.</w:t>
+      </w:r>
+    </w:p>
+    <w:p>
+      <w:pPr>
+        <w:rPr>
+          <w:rFonts w:ascii="Arial" w:hAnsi="Arial" w:cs="Arial"/>
+          <w:sz w:val="24"/>
+          <w:szCs w:val="24"/>
+        </w:rPr>
+      </w:pPr>
+      <w:r>
+        <w:rPr>
+          <w:rFonts w:ascii="Arial" w:hAnsi="Arial" w:cs="Arial"/>
+          <w:sz w:val="24"/>
+          <w:szCs w:val="24"/>
+        </w:rPr>
+        <w:t xml:space="preserve">As a player, I want to be challenged while playing the game so that it does not seem boring or too easy. </w:t>
+      </w:r>
+    </w:p>
+    <w:p>
+      <w:pPr>
+        <w:rPr>
+          <w:rFonts w:ascii="Arial" w:hAnsi="Arial" w:cs="Arial"/>
+          <w:sz w:val="24"/>
+          <w:szCs w:val="24"/>
+        </w:rPr>
+      </w:pPr>
+      <w:r>
+        <w:rPr>
+          <w:rFonts w:ascii="Arial" w:hAnsi="Arial" w:cs="Arial"/>
+          <w:sz w:val="24"/>
+          <w:szCs w:val="24"/>
+        </w:rPr>
+        <w:t>As a player, I want to be rewarded for progressing through the game so that I have more motivation to continue playing it.</w:t>
+      </w:r>
+    </w:p>
+    <w:p>
+      <w:pPr>
+        <w:rPr>
+          <w:rFonts w:ascii="Arial" w:hAnsi="Arial" w:cs="Arial"/>
+          <w:sz w:val="24"/>
+          <w:szCs w:val="24"/>
+        </w:rPr>
+      </w:pPr>
+      <w:r>
+        <w:rPr>
+          <w:rFonts w:ascii="Arial" w:hAnsi="Arial" w:cs="Arial"/>
+          <w:sz w:val="24"/>
+          <w:szCs w:val="24"/>
+        </w:rPr>
+        <w:t>As a casual gamer, I want the game to be easy to pickup/understand because I want to be able to sit back and have fun without having to remember how to play the game and its mechanics.</w:t>
+      </w:r>
+    </w:p>
+    <w:p>
+      <w:pPr>
+        <w:rPr>
+          <w:rFonts w:ascii="Arial" w:hAnsi="Arial" w:cs="Arial"/>
+          <w:sz w:val="24"/>
+          <w:szCs w:val="24"/>
+        </w:rPr>
+      </w:pPr>
+      <w:r>
+        <w:rPr>
+          <w:rFonts w:ascii="Arial" w:hAnsi="Arial" w:cs="Arial"/>
+          <w:sz w:val="24"/>
+          <w:szCs w:val="24"/>
+        </w:rPr>
+        <w:t>As a new player, I want to be able to view a tutorial or instructions on how to play, so that I can understand the game and so that I am not confused when I try to play it.</w:t>
+      </w:r>
+    </w:p>
+    <w:p>
+      <w:pPr>
+        <w:rPr>
+          <w:rFonts w:ascii="Arial" w:hAnsi="Arial" w:cs="Arial"/>
+          <w:sz w:val="24"/>
+          <w:szCs w:val="24"/>
+        </w:rPr>
+      </w:pPr>
+      <w:r>
+        <w:rPr>
+          <w:rFonts w:ascii="Arial" w:hAnsi="Arial" w:cs="Arial"/>
+          <w:sz w:val="24"/>
+          <w:szCs w:val="24"/>
+        </w:rPr>
+        <w:t>As a player of modern video games, I would like the goal of the game to be clear.</w:t>
+      </w:r>
+    </w:p>
+    <w:p>
+      <w:pPr>
+        <w:rPr>
+          <w:rFonts w:ascii="Arial" w:hAnsi="Arial" w:cs="Arial"/>
+          <w:sz w:val="24"/>
+          <w:szCs w:val="24"/>
+        </w:rPr>
+      </w:pPr>
+      <w:r>
+        <w:rPr>
+          <w:rFonts w:ascii="Arial" w:hAnsi="Arial" w:cs="Arial"/>
+          <w:sz w:val="24"/>
+          <w:szCs w:val="24"/>
+        </w:rPr>
+        <w:t>As a player of modern video games, I would like the gameplay to be visually appealing and unambiguous so that will make the game feel polished and complete</w:t>
+      </w:r>
+    </w:p>
+    <w:p>
+      <w:pPr>
+        <w:rPr>
+          <w:rFonts w:ascii="Arial" w:hAnsi="Arial" w:cs="Arial"/>
+          <w:sz w:val="24"/>
+          <w:szCs w:val="24"/>
+        </w:rPr>
+      </w:pPr>
+      <w:r>
+        <w:rPr>
+          <w:rFonts w:ascii="Arial" w:hAnsi="Arial" w:cs="Arial"/>
+          <w:sz w:val="24"/>
+          <w:szCs w:val="24"/>
+        </w:rPr>
+        <w:t>As a player, I need the game to have subtitles. I prefer to be able to both listen to and read the game dialog as I take in the information better this way.</w:t>
+      </w:r>
+    </w:p>
+    <w:p>
+      <w:pPr>
+        <w:rPr>
+          <w:rFonts w:ascii="Arial" w:hAnsi="Arial" w:cs="Arial"/>
+          <w:sz w:val="24"/>
+          <w:szCs w:val="24"/>
+        </w:rPr>
+      </w:pPr>
+      <w:r>
+        <w:rPr>
+          <w:rFonts w:ascii="Arial" w:hAnsi="Arial" w:cs="Arial"/>
+          <w:sz w:val="24"/>
+          <w:szCs w:val="24"/>
+        </w:rPr>
+        <w:t xml:space="preserve">As a colorblind player, I need the game to have a colorblind mode because otherwise, I am not able to distinguish many game objects rendering the game quite frustrating. </w:t>
+      </w:r>
+    </w:p>
+    <w:p>
+      <w:pPr>
+        <w:rPr>
+          <w:rFonts w:ascii="Arial" w:hAnsi="Arial" w:cs="Arial"/>
+          <w:sz w:val="24"/>
+          <w:szCs w:val="24"/>
+        </w:rPr>
+      </w:pPr>
+      <w:r>
+        <w:rPr>
+          <w:rFonts w:ascii="Arial" w:hAnsi="Arial" w:cs="Arial"/>
+          <w:sz w:val="24"/>
+          <w:szCs w:val="24"/>
+        </w:rPr>
+        <w:t>As a player I want to be able to mute the sounds and music of the game because it will get annoying if I can't.</w:t>
+      </w:r>
+    </w:p>
+    <w:p>
+      <w:pPr>
+        <w:rPr>
+          <w:rFonts w:ascii="Arial" w:hAnsi="Arial" w:cs="Arial"/>
+          <w:sz w:val="24"/>
+          <w:szCs w:val="24"/>
+        </w:rPr>
+      </w:pPr>
+      <w:r>
+        <w:rPr>
+          <w:rFonts w:ascii="Arial" w:hAnsi="Arial" w:cs="Arial"/>
+          <w:sz w:val="24"/>
+          <w:szCs w:val="24"/>
+        </w:rPr>
+        <w:t>As a competitive player, I would like to save high-scores or achievements of some kind so that I and others may compete against those scores.</w:t>
+      </w:r>
+    </w:p>
+    <w:p>
+      <w:pPr>
         <w:rPr>
           <w:rFonts w:ascii="Arial" w:hAnsi="Arial" w:cs="Arial"/>
           <w:b/>
@@ -95,22 +362,9 @@
           <w:szCs w:val="24"/>
         </w:rPr>
       </w:pPr>
-      <w:r>
-        <w:rPr>
-          <w:rFonts w:ascii="Arial" w:hAnsi="Arial" w:cs="Arial"/>
-          <w:sz w:val="24"/>
-          <w:szCs w:val="24"/>
-        </w:rPr>
-        <w:t>Volume Slider Bar</w:t>
-      </w:r>
-    </w:p>
-    <w:p>
-      <w:pPr>
-        <w:pStyle w:val="ListParagraph"/>
-        <w:numPr>
-          <w:ilvl w:val="0"/>
-          <w:numId w:val="5"/>
-        </w:numPr>
+    </w:p>
+    <w:p>
+      <w:pPr>
         <w:rPr>
           <w:rFonts w:ascii="Arial" w:hAnsi="Arial" w:cs="Arial"/>
           <w:b/>
@@ -119,22 +373,9 @@
           <w:szCs w:val="24"/>
         </w:rPr>
       </w:pPr>
-      <w:r>
-        <w:rPr>
-          <w:rFonts w:ascii="Arial" w:hAnsi="Arial" w:cs="Arial"/>
-          <w:sz w:val="24"/>
-          <w:szCs w:val="24"/>
-        </w:rPr>
-        <w:t>Exit Game</w:t>
-      </w:r>
-    </w:p>
-    <w:p>
-      <w:pPr>
-        <w:pStyle w:val="ListParagraph"/>
-        <w:numPr>
-          <w:ilvl w:val="0"/>
-          <w:numId w:val="5"/>
-        </w:numPr>
+    </w:p>
+    <w:p>
+      <w:pPr>
         <w:rPr>
           <w:rFonts w:ascii="Arial" w:hAnsi="Arial" w:cs="Arial"/>
           <w:b/>
@@ -146,570 +387,24 @@
       <w:r>
         <w:rPr>
           <w:rFonts w:ascii="Arial" w:hAnsi="Arial" w:cs="Arial"/>
-          <w:sz w:val="24"/>
-          <w:szCs w:val="24"/>
-        </w:rPr>
-        <w:t>Save Game</w:t>
-      </w:r>
-    </w:p>
-    <w:p>
-      <w:pPr>
-        <w:pStyle w:val="ListParagraph"/>
-        <w:numPr>
-          <w:ilvl w:val="0"/>
-          <w:numId w:val="5"/>
-        </w:numPr>
-        <w:rPr>
-          <w:rFonts w:ascii="Arial" w:hAnsi="Arial" w:cs="Arial"/>
           <w:b/>
           <w:bCs/>
           <w:sz w:val="24"/>
           <w:szCs w:val="24"/>
         </w:rPr>
-      </w:pPr>
-      <w:r>
-        <w:rPr>
-          <w:rFonts w:ascii="Arial" w:hAnsi="Arial" w:cs="Arial"/>
-          <w:sz w:val="24"/>
-          <w:szCs w:val="24"/>
-        </w:rPr>
-        <w:t>Load Game</w:t>
-      </w:r>
+        <w:t>Plan for Future Development:</w:t>
+      </w:r>
+    </w:p>
+    <w:p>
+      <w:pPr>
+        <w:rPr>
+          <w:rFonts w:ascii="Arial" w:hAnsi="Arial" w:cs="Arial"/>
+          <w:sz w:val="24"/>
+          <w:szCs w:val="24"/>
+        </w:rPr>
+      </w:pPr>
       <w:bookmarkStart w:id="0" w:name="_GoBack"/>
       <w:bookmarkEnd w:id="0"/>
-    </w:p>
-    <w:p>
-      <w:pPr>
-        <w:rPr>
-          <w:rFonts w:ascii="Arial" w:hAnsi="Arial" w:cs="Arial"/>
-          <w:sz w:val="24"/>
-          <w:szCs w:val="24"/>
-        </w:rPr>
-      </w:pPr>
-      <w:r>
-        <w:rPr>
-          <w:rFonts w:ascii="Arial" w:hAnsi="Arial" w:cs="Arial"/>
-          <w:b/>
-          <w:bCs/>
-          <w:sz w:val="24"/>
-          <w:szCs w:val="24"/>
-        </w:rPr>
-        <w:t>Issues Fixed:</w:t>
-      </w:r>
-      <w:r>
-        <w:rPr>
-          <w:rFonts w:ascii="Arial" w:hAnsi="Arial" w:cs="Arial"/>
-          <w:sz w:val="24"/>
-          <w:szCs w:val="24"/>
-        </w:rPr>
-        <w:t xml:space="preserve"> </w:t>
-      </w:r>
-      <w:r>
-        <w:rPr>
-          <w:rFonts w:ascii="Arial" w:hAnsi="Arial" w:cs="Arial"/>
-          <w:sz w:val="24"/>
-          <w:szCs w:val="24"/>
-        </w:rPr>
-        <w:t>One</w:t>
-      </w:r>
-      <w:r>
-        <w:rPr>
-          <w:rFonts w:ascii="Arial" w:hAnsi="Arial" w:cs="Arial"/>
-          <w:sz w:val="24"/>
-          <w:szCs w:val="24"/>
-        </w:rPr>
-        <w:t xml:space="preserve"> </w:t>
-      </w:r>
-      <w:r>
-        <w:rPr>
-          <w:rFonts w:ascii="Arial" w:hAnsi="Arial" w:cs="Arial"/>
-          <w:sz w:val="24"/>
-          <w:szCs w:val="24"/>
-        </w:rPr>
-        <w:t>(</w:t>
-      </w:r>
-      <w:r>
-        <w:rPr>
-          <w:rFonts w:ascii="Arial" w:hAnsi="Arial" w:cs="Arial"/>
-          <w:sz w:val="24"/>
-          <w:szCs w:val="24"/>
-        </w:rPr>
-        <w:t>1</w:t>
-      </w:r>
-      <w:r>
-        <w:rPr>
-          <w:rFonts w:ascii="Arial" w:hAnsi="Arial" w:cs="Arial"/>
-          <w:sz w:val="24"/>
-          <w:szCs w:val="24"/>
-        </w:rPr>
-        <w:t>)</w:t>
-      </w:r>
-    </w:p>
-    <w:p>
-      <w:pPr>
-        <w:pStyle w:val="ListParagraph"/>
-        <w:numPr>
-          <w:ilvl w:val="0"/>
-          <w:numId w:val="7"/>
-        </w:numPr>
-        <w:rPr>
-          <w:rFonts w:ascii="Arial" w:hAnsi="Arial" w:cs="Arial"/>
-          <w:sz w:val="24"/>
-          <w:szCs w:val="24"/>
-        </w:rPr>
-      </w:pPr>
-      <w:r>
-        <w:rPr>
-          <w:rFonts w:ascii="Arial" w:hAnsi="Arial" w:cs="Arial"/>
-          <w:sz w:val="24"/>
-          <w:szCs w:val="24"/>
-        </w:rPr>
-        <w:t>Lives going into negative values</w:t>
-      </w:r>
-    </w:p>
-    <w:p>
-      <w:pPr>
-        <w:rPr>
-          <w:rFonts w:ascii="Arial" w:hAnsi="Arial" w:cs="Arial"/>
-          <w:b/>
-          <w:bCs/>
-          <w:sz w:val="24"/>
-          <w:szCs w:val="24"/>
-        </w:rPr>
-      </w:pPr>
-      <w:r>
-        <w:rPr>
-          <w:rFonts w:ascii="Arial" w:hAnsi="Arial" w:cs="Arial"/>
-          <w:b/>
-          <w:bCs/>
-          <w:sz w:val="24"/>
-          <w:szCs w:val="24"/>
-        </w:rPr>
-        <w:t xml:space="preserve">What went well: </w:t>
-      </w:r>
-    </w:p>
-    <w:p>
-      <w:pPr>
-        <w:pStyle w:val="ListParagraph"/>
-        <w:numPr>
-          <w:ilvl w:val="0"/>
-          <w:numId w:val="1"/>
-        </w:numPr>
-        <w:rPr>
-          <w:rFonts w:ascii="Arial" w:hAnsi="Arial" w:cs="Arial"/>
-          <w:sz w:val="24"/>
-          <w:szCs w:val="24"/>
-        </w:rPr>
-      </w:pPr>
-      <w:r>
-        <w:rPr>
-          <w:rFonts w:ascii="Arial" w:hAnsi="Arial" w:cs="Arial"/>
-          <w:sz w:val="24"/>
-          <w:szCs w:val="24"/>
-        </w:rPr>
-        <w:t>Adapting</w:t>
-      </w:r>
-      <w:r>
-        <w:rPr>
-          <w:rFonts w:ascii="Arial" w:hAnsi="Arial" w:cs="Arial"/>
-          <w:sz w:val="24"/>
-          <w:szCs w:val="24"/>
-        </w:rPr>
-        <w:t xml:space="preserve"> to remote living </w:t>
-      </w:r>
-      <w:r>
-        <w:rPr>
-          <w:rFonts w:ascii="Arial" w:hAnsi="Arial" w:cs="Arial"/>
-          <w:sz w:val="24"/>
-          <w:szCs w:val="24"/>
-        </w:rPr>
-        <w:t xml:space="preserve">and working </w:t>
-      </w:r>
-      <w:r>
-        <w:rPr>
-          <w:rFonts w:ascii="Arial" w:hAnsi="Arial" w:cs="Arial"/>
-          <w:sz w:val="24"/>
-          <w:szCs w:val="24"/>
-        </w:rPr>
-        <w:t>conditions</w:t>
-      </w:r>
-    </w:p>
-    <w:p>
-      <w:pPr>
-        <w:pStyle w:val="ListParagraph"/>
-        <w:numPr>
-          <w:ilvl w:val="0"/>
-          <w:numId w:val="1"/>
-        </w:numPr>
-        <w:rPr>
-          <w:rFonts w:ascii="Arial" w:hAnsi="Arial" w:cs="Arial"/>
-          <w:sz w:val="24"/>
-          <w:szCs w:val="24"/>
-        </w:rPr>
-      </w:pPr>
-      <w:r>
-        <w:rPr>
-          <w:rFonts w:ascii="Arial" w:hAnsi="Arial" w:cs="Arial"/>
-          <w:sz w:val="24"/>
-          <w:szCs w:val="24"/>
-        </w:rPr>
-        <w:t>Focusing more on development than documentation</w:t>
-      </w:r>
-    </w:p>
-    <w:p>
-      <w:pPr>
-        <w:rPr>
-          <w:rFonts w:ascii="Arial" w:hAnsi="Arial" w:cs="Arial"/>
-          <w:b/>
-          <w:bCs/>
-          <w:sz w:val="24"/>
-          <w:szCs w:val="24"/>
-        </w:rPr>
-      </w:pPr>
-      <w:r>
-        <w:rPr>
-          <w:rFonts w:ascii="Arial" w:hAnsi="Arial" w:cs="Arial"/>
-          <w:b/>
-          <w:bCs/>
-          <w:sz w:val="24"/>
-          <w:szCs w:val="24"/>
-        </w:rPr>
-        <w:t xml:space="preserve">Problems: </w:t>
-      </w:r>
-      <w:r>
-        <w:rPr>
-          <w:rFonts w:ascii="Arial" w:hAnsi="Arial" w:cs="Arial"/>
-          <w:sz w:val="24"/>
-          <w:szCs w:val="24"/>
-        </w:rPr>
-        <w:t>Zero (0)</w:t>
-      </w:r>
-    </w:p>
-    <w:p>
-      <w:pPr>
-        <w:rPr>
-          <w:rFonts w:ascii="Arial" w:hAnsi="Arial" w:cs="Arial"/>
-          <w:b/>
-          <w:bCs/>
-          <w:sz w:val="24"/>
-          <w:szCs w:val="24"/>
-        </w:rPr>
-      </w:pPr>
-      <w:r>
-        <w:rPr>
-          <w:rFonts w:ascii="Arial" w:hAnsi="Arial" w:cs="Arial"/>
-          <w:b/>
-          <w:bCs/>
-          <w:sz w:val="24"/>
-          <w:szCs w:val="24"/>
-        </w:rPr>
-        <w:t xml:space="preserve">Changes: </w:t>
-      </w:r>
-      <w:r>
-        <w:rPr>
-          <w:rFonts w:ascii="Arial" w:hAnsi="Arial" w:cs="Arial"/>
-          <w:sz w:val="24"/>
-          <w:szCs w:val="24"/>
-        </w:rPr>
-        <w:t xml:space="preserve">Zero </w:t>
-      </w:r>
-      <w:r>
-        <w:rPr>
-          <w:rFonts w:ascii="Arial" w:hAnsi="Arial" w:cs="Arial"/>
-          <w:sz w:val="24"/>
-          <w:szCs w:val="24"/>
-        </w:rPr>
-        <w:t>(</w:t>
-      </w:r>
-      <w:r>
-        <w:rPr>
-          <w:rFonts w:ascii="Arial" w:hAnsi="Arial" w:cs="Arial"/>
-          <w:sz w:val="24"/>
-          <w:szCs w:val="24"/>
-        </w:rPr>
-        <w:t>0</w:t>
-      </w:r>
-      <w:r>
-        <w:rPr>
-          <w:rFonts w:ascii="Arial" w:hAnsi="Arial" w:cs="Arial"/>
-          <w:sz w:val="24"/>
-          <w:szCs w:val="24"/>
-        </w:rPr>
-        <w:t>)</w:t>
-      </w:r>
-    </w:p>
-    <w:p>
-      <w:pPr>
-        <w:rPr>
-          <w:rFonts w:ascii="Arial" w:hAnsi="Arial" w:cs="Arial"/>
-          <w:b/>
-          <w:bCs/>
-          <w:sz w:val="24"/>
-          <w:szCs w:val="24"/>
-        </w:rPr>
-      </w:pPr>
-      <w:r>
-        <w:rPr>
-          <w:rFonts w:ascii="Arial" w:hAnsi="Arial" w:cs="Arial"/>
-          <w:b/>
-          <w:bCs/>
-          <w:sz w:val="24"/>
-          <w:szCs w:val="24"/>
-        </w:rPr>
-        <w:t xml:space="preserve">Next Sprint: </w:t>
-      </w:r>
-    </w:p>
-    <w:p>
-      <w:pPr>
-        <w:jc w:val="both"/>
-        <w:rPr>
-          <w:rFonts w:ascii="Arial" w:hAnsi="Arial" w:cs="Arial"/>
-          <w:sz w:val="24"/>
-          <w:szCs w:val="24"/>
-        </w:rPr>
-      </w:pPr>
-      <w:r>
-        <w:rPr>
-          <w:rFonts w:ascii="Arial" w:hAnsi="Arial" w:cs="Arial"/>
-          <w:sz w:val="24"/>
-          <w:szCs w:val="24"/>
-        </w:rPr>
-        <w:t>N/A</w:t>
-      </w:r>
-    </w:p>
-    <w:p>
-      <w:pPr>
-        <w:rPr>
-          <w:rFonts w:ascii="Arial" w:hAnsi="Arial" w:cs="Arial"/>
-          <w:b/>
-          <w:bCs/>
-          <w:sz w:val="24"/>
-          <w:szCs w:val="24"/>
-        </w:rPr>
-      </w:pPr>
-      <w:r>
-        <w:rPr>
-          <w:rFonts w:ascii="Arial" w:hAnsi="Arial" w:cs="Arial"/>
-          <w:b/>
-          <w:bCs/>
-          <w:sz w:val="24"/>
-          <w:szCs w:val="24"/>
-        </w:rPr>
-        <w:t xml:space="preserve">What went well in this week’s Scrum: </w:t>
-      </w:r>
-    </w:p>
-    <w:p>
-      <w:pPr>
-        <w:jc w:val="both"/>
-        <w:rPr>
-          <w:rFonts w:ascii="Arial" w:hAnsi="Arial" w:cs="Arial"/>
-          <w:sz w:val="24"/>
-          <w:szCs w:val="24"/>
-        </w:rPr>
-      </w:pPr>
-      <w:r>
-        <w:rPr>
-          <w:rFonts w:ascii="Arial" w:hAnsi="Arial" w:cs="Arial"/>
-          <w:sz w:val="24"/>
-          <w:szCs w:val="24"/>
-        </w:rPr>
-        <w:t xml:space="preserve">All members of the group were “present” and contributed to the discussion </w:t>
-      </w:r>
-      <w:r>
-        <w:rPr>
-          <w:rFonts w:ascii="Arial" w:hAnsi="Arial" w:cs="Arial"/>
-          <w:sz w:val="24"/>
-          <w:szCs w:val="24"/>
-        </w:rPr>
-        <w:t xml:space="preserve">during each Scrum meeting. </w:t>
-      </w:r>
-      <w:r>
-        <w:rPr>
-          <w:rFonts w:ascii="Arial" w:hAnsi="Arial" w:cs="Arial"/>
-          <w:sz w:val="24"/>
-          <w:szCs w:val="24"/>
-        </w:rPr>
-        <w:t>I believe we have all “accepted” the way we’re living during our new normal</w:t>
-      </w:r>
-      <w:r>
-        <w:rPr>
-          <w:rFonts w:ascii="Arial" w:hAnsi="Arial" w:cs="Arial"/>
-          <w:sz w:val="24"/>
-          <w:szCs w:val="24"/>
-        </w:rPr>
-        <w:t xml:space="preserve">. </w:t>
-      </w:r>
-      <w:r>
-        <w:rPr>
-          <w:rFonts w:ascii="Arial" w:hAnsi="Arial" w:cs="Arial"/>
-          <w:sz w:val="24"/>
-          <w:szCs w:val="24"/>
-        </w:rPr>
-        <w:t xml:space="preserve">Since this was the last Scrum of the semester, there was a sense of relief after realizing it would be impossible to implement all the features we would have like </w:t>
-      </w:r>
-      <w:r>
-        <w:rPr>
-          <w:rFonts w:ascii="Arial" w:hAnsi="Arial" w:cs="Arial"/>
-          <w:sz w:val="24"/>
-          <w:szCs w:val="24"/>
-        </w:rPr>
-        <w:t>to and</w:t>
-      </w:r>
-      <w:r>
-        <w:rPr>
-          <w:rFonts w:ascii="Arial" w:hAnsi="Arial" w:cs="Arial"/>
-          <w:sz w:val="24"/>
-          <w:szCs w:val="24"/>
-        </w:rPr>
-        <w:t xml:space="preserve"> could now focus on wrapping up the project for the semester.</w:t>
-      </w:r>
-    </w:p>
-    <w:p>
-      <w:pPr>
-        <w:rPr>
-          <w:rFonts w:ascii="Arial" w:hAnsi="Arial" w:cs="Arial"/>
-          <w:b/>
-          <w:bCs/>
-          <w:sz w:val="24"/>
-          <w:szCs w:val="24"/>
-        </w:rPr>
-      </w:pPr>
-      <w:r>
-        <w:rPr>
-          <w:rFonts w:ascii="Arial" w:hAnsi="Arial" w:cs="Arial"/>
-          <w:b/>
-          <w:bCs/>
-          <w:sz w:val="24"/>
-          <w:szCs w:val="24"/>
-        </w:rPr>
-        <w:t>Lesson</w:t>
-      </w:r>
-      <w:r>
-        <w:rPr>
-          <w:rFonts w:ascii="Arial" w:hAnsi="Arial" w:cs="Arial"/>
-          <w:b/>
-          <w:bCs/>
-          <w:sz w:val="24"/>
-          <w:szCs w:val="24"/>
-        </w:rPr>
-        <w:t xml:space="preserve">s learned from current Scrum: </w:t>
-      </w:r>
-    </w:p>
-    <w:p>
-      <w:pPr>
-        <w:jc w:val="both"/>
-        <w:rPr>
-          <w:rFonts w:ascii="Arial" w:hAnsi="Arial" w:cs="Arial"/>
-          <w:b/>
-          <w:bCs/>
-          <w:sz w:val="24"/>
-          <w:szCs w:val="24"/>
-        </w:rPr>
-      </w:pPr>
-      <w:r>
-        <w:rPr>
-          <w:rFonts w:ascii="Arial" w:hAnsi="Arial" w:cs="Arial"/>
-          <w:sz w:val="24"/>
-          <w:szCs w:val="24"/>
-        </w:rPr>
-        <w:t xml:space="preserve">Having more time to develop would have yielded a better overall product but learning that prioritizing is part of </w:t>
-      </w:r>
-      <w:r>
-        <w:rPr>
-          <w:rFonts w:ascii="Arial" w:hAnsi="Arial" w:cs="Arial"/>
-          <w:sz w:val="24"/>
-          <w:szCs w:val="24"/>
-        </w:rPr>
-        <w:t>real-world</w:t>
-      </w:r>
-      <w:r>
-        <w:rPr>
-          <w:rFonts w:ascii="Arial" w:hAnsi="Arial" w:cs="Arial"/>
-          <w:sz w:val="24"/>
-          <w:szCs w:val="24"/>
-        </w:rPr>
-        <w:t xml:space="preserve"> software engineering. </w:t>
-      </w:r>
-      <w:r>
-        <w:rPr>
-          <w:rFonts w:ascii="Arial" w:hAnsi="Arial" w:cs="Arial"/>
-          <w:sz w:val="24"/>
-          <w:szCs w:val="24"/>
-        </w:rPr>
-        <w:t xml:space="preserve">Like before, practice makes perfect, so this was a good starting point to learn the different processes. Communication is always </w:t>
-      </w:r>
-      <w:r>
-        <w:rPr>
-          <w:rFonts w:ascii="Arial" w:hAnsi="Arial" w:cs="Arial"/>
-          <w:sz w:val="24"/>
-          <w:szCs w:val="24"/>
-        </w:rPr>
-        <w:t>key,</w:t>
-      </w:r>
-      <w:r>
-        <w:rPr>
-          <w:rFonts w:ascii="Arial" w:hAnsi="Arial" w:cs="Arial"/>
-          <w:sz w:val="24"/>
-          <w:szCs w:val="24"/>
-        </w:rPr>
-        <w:t xml:space="preserve"> and I think it could have been </w:t>
-      </w:r>
-      <w:r>
-        <w:rPr>
-          <w:rFonts w:ascii="Arial" w:hAnsi="Arial" w:cs="Arial"/>
-          <w:sz w:val="24"/>
-          <w:szCs w:val="24"/>
-        </w:rPr>
-        <w:t>better,</w:t>
-      </w:r>
-      <w:r>
-        <w:rPr>
-          <w:rFonts w:ascii="Arial" w:hAnsi="Arial" w:cs="Arial"/>
-          <w:sz w:val="24"/>
-          <w:szCs w:val="24"/>
-        </w:rPr>
-        <w:t xml:space="preserve"> but this could be due to the unforeseen circumstances we’re left dealing with.</w:t>
-      </w:r>
-    </w:p>
-    <w:p>
-      <w:pPr>
-        <w:rPr>
-          <w:rFonts w:ascii="Arial" w:hAnsi="Arial" w:cs="Arial"/>
-          <w:b/>
-          <w:bCs/>
-          <w:sz w:val="24"/>
-          <w:szCs w:val="24"/>
-        </w:rPr>
-      </w:pPr>
-      <w:r>
-        <w:rPr>
-          <w:rFonts w:ascii="Arial" w:hAnsi="Arial" w:cs="Arial"/>
-          <w:b/>
-          <w:bCs/>
-          <w:sz w:val="24"/>
-          <w:szCs w:val="24"/>
-        </w:rPr>
-        <w:t xml:space="preserve">Changes for next Scrum: </w:t>
-      </w:r>
-    </w:p>
-    <w:p>
-      <w:pPr>
-        <w:rPr>
-          <w:rFonts w:ascii="Arial" w:hAnsi="Arial" w:cs="Arial"/>
-          <w:b/>
-          <w:bCs/>
-          <w:sz w:val="24"/>
-          <w:szCs w:val="24"/>
-        </w:rPr>
-      </w:pPr>
-      <w:r>
-        <w:rPr>
-          <w:rFonts w:ascii="Arial" w:hAnsi="Arial" w:cs="Arial"/>
-          <w:sz w:val="24"/>
-          <w:szCs w:val="24"/>
-        </w:rPr>
-        <w:t>N/A</w:t>
-      </w:r>
     </w:p>
     <w:sectPr>
       <w:headerReference w:type="default" r:id="rId7"/>

</xml_diff>